<commit_message>
convert docx -> pdf
</commit_message>
<xml_diff>
--- a/Kelompok_6.docx
+++ b/Kelompok_6.docx
@@ -102,8 +102,17 @@
           <w:sz w:val="28"/>
           <w:szCs w:val="28"/>
         </w:rPr>
-        <w:t xml:space="preserve"> Oleh :</w:t>
-      </w:r>
+        <w:t xml:space="preserve"> </w:t>
+      </w:r>
+      <w:proofErr w:type="gramStart"/>
+      <w:r>
+        <w:rPr>
+          <w:sz w:val="28"/>
+          <w:szCs w:val="28"/>
+        </w:rPr>
+        <w:t>Oleh :</w:t>
+      </w:r>
+      <w:proofErr w:type="gramEnd"/>
     </w:p>
     <w:p>
       <w:pPr>
@@ -273,13 +282,8 @@
       <w:r>
         <w:t xml:space="preserve">UNIVERSITAS </w:t>
       </w:r>
-      <w:proofErr w:type="spellStart"/>
-      <w:r>
-        <w:t>Teknologi</w:t>
-      </w:r>
-      <w:proofErr w:type="spellEnd"/>
-      <w:r>
-        <w:t xml:space="preserve"> Yogyakarta</w:t>
+      <w:r>
+        <w:t>Teknologi Yogyakarta</w:t>
       </w:r>
     </w:p>
     <w:p>
@@ -288,10 +292,7 @@
         <w:spacing w:line="360" w:lineRule="auto"/>
       </w:pPr>
       <w:r>
-        <w:t>Yogyakarta</w:t>
-      </w:r>
-      <w:r>
-        <w:t xml:space="preserve"> </w:t>
+        <w:t xml:space="preserve">Yogyakarta </w:t>
       </w:r>
     </w:p>
     <w:p>
@@ -319,6 +320,14 @@
     </w:p>
     <w:sdt>
       <w:sdtPr>
+        <w:rPr>
+          <w:rFonts w:asciiTheme="minorHAnsi" w:eastAsiaTheme="minorEastAsia" w:hAnsiTheme="minorHAnsi" w:cstheme="minorBidi"/>
+          <w:b w:val="0"/>
+          <w:caps w:val="0"/>
+          <w:color w:val="auto"/>
+          <w:szCs w:val="22"/>
+          <w:lang w:eastAsia="ja-JP"/>
+        </w:rPr>
         <w:id w:val="604774462"/>
         <w:docPartObj>
           <w:docPartGallery w:val="Table of Contents"/>
@@ -327,13 +336,8 @@
       </w:sdtPr>
       <w:sdtEndPr>
         <w:rPr>
-          <w:rFonts w:asciiTheme="minorHAnsi" w:eastAsiaTheme="minorEastAsia" w:hAnsiTheme="minorHAnsi" w:cstheme="minorBidi"/>
           <w:bCs/>
-          <w:caps w:val="0"/>
           <w:noProof/>
-          <w:color w:val="auto"/>
-          <w:szCs w:val="22"/>
-          <w:lang w:eastAsia="ja-JP"/>
         </w:rPr>
       </w:sdtEndPr>
       <w:sdtContent>
@@ -2483,6 +2487,7 @@
         <w:t xml:space="preserve"> </w:t>
       </w:r>
       <w:proofErr w:type="spellStart"/>
+      <w:proofErr w:type="gramStart"/>
       <w:r>
         <w:rPr>
           <w:rFonts w:eastAsia="Times New Roman" w:cstheme="minorHAnsi"/>
@@ -2496,7 +2501,15 @@
           <w:rFonts w:eastAsia="Times New Roman" w:cstheme="minorHAnsi"/>
           <w:color w:val="000000" w:themeColor="text1"/>
         </w:rPr>
-        <w:t xml:space="preserve"> , </w:t>
+        <w:t xml:space="preserve"> ,</w:t>
+      </w:r>
+      <w:proofErr w:type="gramEnd"/>
+      <w:r>
+        <w:rPr>
+          <w:rFonts w:eastAsia="Times New Roman" w:cstheme="minorHAnsi"/>
+          <w:color w:val="000000" w:themeColor="text1"/>
+        </w:rPr>
+        <w:t xml:space="preserve"> </w:t>
       </w:r>
       <w:proofErr w:type="spellStart"/>
       <w:r>
@@ -3023,15 +3036,35 @@
           <w:color w:val="000000" w:themeColor="text1"/>
           <w:lang w:val="en-US"/>
         </w:rPr>
-        <w:t xml:space="preserve"> inventory</w:t>
-      </w:r>
+        <w:t xml:space="preserve"> </w:t>
+      </w:r>
+      <w:proofErr w:type="gramStart"/>
       <w:r>
         <w:rPr>
           <w:rFonts w:cstheme="minorHAnsi"/>
+          <w:i/>
+          <w:iCs/>
           <w:color w:val="000000" w:themeColor="text1"/>
           <w:lang w:val="en-US"/>
         </w:rPr>
-        <w:t xml:space="preserve"> : </w:t>
+        <w:t>inventory</w:t>
+      </w:r>
+      <w:r>
+        <w:rPr>
+          <w:rFonts w:cstheme="minorHAnsi"/>
+          <w:color w:val="000000" w:themeColor="text1"/>
+          <w:lang w:val="en-US"/>
+        </w:rPr>
+        <w:t xml:space="preserve"> :</w:t>
+      </w:r>
+      <w:proofErr w:type="gramEnd"/>
+      <w:r>
+        <w:rPr>
+          <w:rFonts w:cstheme="minorHAnsi"/>
+          <w:color w:val="000000" w:themeColor="text1"/>
+          <w:lang w:val="en-US"/>
+        </w:rPr>
+        <w:t xml:space="preserve"> </w:t>
       </w:r>
       <w:proofErr w:type="spellStart"/>
       <w:r>
@@ -3218,15 +3251,33 @@
           <w:color w:val="000000" w:themeColor="text1"/>
           <w:lang w:val="en-US"/>
         </w:rPr>
-        <w:t xml:space="preserve">Software    </w:t>
-      </w:r>
+        <w:t xml:space="preserve">Software  </w:t>
+      </w:r>
+      <w:proofErr w:type="gramStart"/>
       <w:r>
         <w:rPr>
           <w:rFonts w:cstheme="minorHAnsi"/>
           <w:color w:val="000000" w:themeColor="text1"/>
           <w:lang w:val="en-US"/>
         </w:rPr>
-        <w:t xml:space="preserve">: </w:t>
+        <w:t xml:space="preserve">  </w:t>
+      </w:r>
+      <w:r>
+        <w:rPr>
+          <w:rFonts w:cstheme="minorHAnsi"/>
+          <w:color w:val="000000" w:themeColor="text1"/>
+          <w:lang w:val="en-US"/>
+        </w:rPr>
+        <w:t>:</w:t>
+      </w:r>
+      <w:proofErr w:type="gramEnd"/>
+      <w:r>
+        <w:rPr>
+          <w:rFonts w:cstheme="minorHAnsi"/>
+          <w:color w:val="000000" w:themeColor="text1"/>
+          <w:lang w:val="en-US"/>
+        </w:rPr>
+        <w:t xml:space="preserve"> </w:t>
       </w:r>
       <w:proofErr w:type="spellStart"/>
       <w:r>
@@ -3273,6 +3324,7 @@
           <w:lang w:val="en-US"/>
         </w:rPr>
       </w:pPr>
+      <w:proofErr w:type="gramStart"/>
       <w:r>
         <w:rPr>
           <w:rFonts w:cstheme="minorHAnsi"/>
@@ -3289,6 +3341,7 @@
         </w:rPr>
         <w:t>:</w:t>
       </w:r>
+      <w:proofErr w:type="gramEnd"/>
       <w:r>
         <w:rPr>
           <w:rFonts w:cstheme="minorHAnsi"/>
@@ -3342,6 +3395,7 @@
           <w:lang w:val="en-US"/>
         </w:rPr>
       </w:pPr>
+      <w:proofErr w:type="gramStart"/>
       <w:r>
         <w:rPr>
           <w:rFonts w:cstheme="minorHAnsi"/>
@@ -3358,6 +3412,7 @@
         </w:rPr>
         <w:t>:</w:t>
       </w:r>
+      <w:proofErr w:type="gramEnd"/>
       <w:r>
         <w:rPr>
           <w:rFonts w:cstheme="minorHAnsi"/>
@@ -3393,6 +3448,7 @@
           <w:lang w:val="en-US"/>
         </w:rPr>
       </w:pPr>
+      <w:proofErr w:type="gramStart"/>
       <w:r>
         <w:rPr>
           <w:rFonts w:cstheme="minorHAnsi"/>
@@ -3409,6 +3465,7 @@
         </w:rPr>
         <w:t>:</w:t>
       </w:r>
+      <w:proofErr w:type="gramEnd"/>
       <w:r>
         <w:rPr>
           <w:rFonts w:cstheme="minorHAnsi"/>
@@ -3444,6 +3501,7 @@
           <w:lang w:val="en-US"/>
         </w:rPr>
       </w:pPr>
+      <w:proofErr w:type="gramStart"/>
       <w:r>
         <w:rPr>
           <w:rFonts w:cstheme="minorHAnsi"/>
@@ -3470,6 +3528,7 @@
         </w:rPr>
         <w:t>:</w:t>
       </w:r>
+      <w:proofErr w:type="gramEnd"/>
       <w:r>
         <w:rPr>
           <w:rFonts w:cstheme="minorHAnsi"/>
@@ -3525,6 +3584,7 @@
           <w:lang w:val="en-US"/>
         </w:rPr>
       </w:pPr>
+      <w:proofErr w:type="gramStart"/>
       <w:r>
         <w:rPr>
           <w:rFonts w:cstheme="minorHAnsi"/>
@@ -3541,7 +3601,16 @@
           <w:color w:val="000000" w:themeColor="text1"/>
           <w:lang w:val="en-US"/>
         </w:rPr>
-        <w:t>: Create(</w:t>
+        <w:t>:</w:t>
+      </w:r>
+      <w:proofErr w:type="gramEnd"/>
+      <w:r>
+        <w:rPr>
+          <w:rFonts w:cstheme="minorHAnsi"/>
+          <w:color w:val="000000" w:themeColor="text1"/>
+          <w:lang w:val="en-US"/>
+        </w:rPr>
+        <w:t xml:space="preserve"> Create(</w:t>
       </w:r>
       <w:proofErr w:type="spellStart"/>
       <w:r>
@@ -3640,6 +3709,7 @@
           <w:lang w:val="en-US"/>
         </w:rPr>
       </w:pPr>
+      <w:proofErr w:type="gramStart"/>
       <w:r>
         <w:rPr>
           <w:rFonts w:cstheme="minorHAnsi"/>
@@ -3658,6 +3728,7 @@
         </w:rPr>
         <w:t>:</w:t>
       </w:r>
+      <w:proofErr w:type="gramEnd"/>
       <w:r>
         <w:rPr>
           <w:rFonts w:cstheme="minorHAnsi"/>
@@ -4109,14 +4180,7 @@
           <w:rFonts w:ascii="Times New Roman" w:hAnsi="Times New Roman" w:cs="Times New Roman"/>
           <w:szCs w:val="24"/>
         </w:rPr>
-        <w:t>inventory</w:t>
-      </w:r>
-      <w:r>
-        <w:rPr>
-          <w:rFonts w:ascii="Times New Roman" w:hAnsi="Times New Roman" w:cs="Times New Roman"/>
-          <w:szCs w:val="24"/>
-        </w:rPr>
-        <w:t xml:space="preserve"> </w:t>
+        <w:t xml:space="preserve">inventory </w:t>
       </w:r>
       <w:proofErr w:type="spellStart"/>
       <w:r>
@@ -4476,6 +4540,7 @@
         <w:t xml:space="preserve"> </w:t>
       </w:r>
       <w:proofErr w:type="spellStart"/>
+      <w:proofErr w:type="gramStart"/>
       <w:r>
         <w:rPr>
           <w:rFonts w:ascii="Times New Roman" w:hAnsi="Times New Roman" w:cs="Times New Roman"/>
@@ -4483,6 +4548,7 @@
         <w:t>web.karena</w:t>
       </w:r>
       <w:proofErr w:type="spellEnd"/>
+      <w:proofErr w:type="gramEnd"/>
       <w:r>
         <w:rPr>
           <w:rFonts w:ascii="Times New Roman" w:hAnsi="Times New Roman" w:cs="Times New Roman"/>
@@ -5272,7 +5338,21 @@
         <w:rPr>
           <w:rFonts w:ascii="Times New Roman" w:hAnsi="Times New Roman" w:cs="Times New Roman"/>
         </w:rPr>
-        <w:t xml:space="preserve"> open source Web server yang </w:t>
+        <w:t xml:space="preserve"> </w:t>
+      </w:r>
+      <w:proofErr w:type="gramStart"/>
+      <w:r>
+        <w:rPr>
+          <w:rFonts w:ascii="Times New Roman" w:hAnsi="Times New Roman" w:cs="Times New Roman"/>
+        </w:rPr>
+        <w:t>open source</w:t>
+      </w:r>
+      <w:proofErr w:type="gramEnd"/>
+      <w:r>
+        <w:rPr>
+          <w:rFonts w:ascii="Times New Roman" w:hAnsi="Times New Roman" w:cs="Times New Roman"/>
+        </w:rPr>
+        <w:t xml:space="preserve"> Web server yang </w:t>
       </w:r>
       <w:proofErr w:type="spellStart"/>
       <w:r>
@@ -6338,6 +6418,7 @@
         <w:t xml:space="preserve"> </w:t>
       </w:r>
       <w:proofErr w:type="spellStart"/>
+      <w:proofErr w:type="gramStart"/>
       <w:r>
         <w:rPr>
           <w:rFonts w:ascii="Times New Roman" w:hAnsi="Times New Roman" w:cs="Times New Roman"/>
@@ -6346,6 +6427,7 @@
         <w:t>kampus,hal</w:t>
       </w:r>
       <w:proofErr w:type="spellEnd"/>
+      <w:proofErr w:type="gramEnd"/>
       <w:r>
         <w:rPr>
           <w:rFonts w:ascii="Times New Roman" w:hAnsi="Times New Roman" w:cs="Times New Roman"/>
@@ -6660,15 +6742,7 @@
           <w:color w:val="000000" w:themeColor="text1"/>
           <w:szCs w:val="24"/>
         </w:rPr>
-        <w:t>inventory</w:t>
-      </w:r>
-      <w:r>
-        <w:rPr>
-          <w:rFonts w:ascii="Times New Roman" w:hAnsi="Times New Roman" w:cs="Times New Roman"/>
-          <w:color w:val="000000" w:themeColor="text1"/>
-          <w:szCs w:val="24"/>
-        </w:rPr>
-        <w:t xml:space="preserve"> </w:t>
+        <w:t xml:space="preserve">inventory </w:t>
       </w:r>
       <w:proofErr w:type="spellStart"/>
       <w:r>
@@ -6833,6 +6907,7 @@
         <w:t xml:space="preserve"> </w:t>
       </w:r>
       <w:proofErr w:type="spellStart"/>
+      <w:proofErr w:type="gramStart"/>
       <w:r>
         <w:rPr>
           <w:rFonts w:ascii="Times New Roman" w:hAnsi="Times New Roman" w:cs="Times New Roman"/>
@@ -6842,6 +6917,7 @@
         <w:t>pembuatanya.khususnya</w:t>
       </w:r>
       <w:proofErr w:type="spellEnd"/>
+      <w:proofErr w:type="gramEnd"/>
       <w:r>
         <w:rPr>
           <w:rFonts w:ascii="Times New Roman" w:hAnsi="Times New Roman" w:cs="Times New Roman"/>
@@ -8490,6 +8566,7 @@
         <w:t xml:space="preserve"> </w:t>
       </w:r>
       <w:proofErr w:type="spellStart"/>
+      <w:proofErr w:type="gramStart"/>
       <w:r>
         <w:rPr>
           <w:lang w:eastAsia="en-US"/>
@@ -8507,7 +8584,14 @@
         <w:rPr>
           <w:lang w:eastAsia="en-US"/>
         </w:rPr>
-        <w:t xml:space="preserve">, </w:t>
+        <w:t>,</w:t>
+      </w:r>
+      <w:proofErr w:type="gramEnd"/>
+      <w:r>
+        <w:rPr>
+          <w:lang w:eastAsia="en-US"/>
+        </w:rPr>
+        <w:t xml:space="preserve"> </w:t>
       </w:r>
       <w:proofErr w:type="spellStart"/>
       <w:r>
@@ -10831,8 +10915,16 @@
         <w:rPr>
           <w:rFonts w:ascii="Times New Roman" w:hAnsi="Times New Roman" w:cs="Times New Roman"/>
         </w:rPr>
-        <w:t xml:space="preserve"> lain :</w:t>
-      </w:r>
+        <w:t xml:space="preserve"> </w:t>
+      </w:r>
+      <w:proofErr w:type="gramStart"/>
+      <w:r>
+        <w:rPr>
+          <w:rFonts w:ascii="Times New Roman" w:hAnsi="Times New Roman" w:cs="Times New Roman"/>
+        </w:rPr>
+        <w:t>lain :</w:t>
+      </w:r>
+      <w:proofErr w:type="gramEnd"/>
     </w:p>
     <w:p>
       <w:pPr>

</xml_diff>